<commit_message>
Finalizada revisão de todos os módulos já implantados.
</commit_message>
<xml_diff>
--- a/Doc/Instalação da versão de homologação.docx
+++ b/Doc/Instalação da versão de homologação.docx
@@ -1030,7 +1030,6 @@
               <w:t xml:space="preserve">&gt;&gt; </w:t>
             </w:r>
             <w:proofErr w:type="spellStart"/>
-            <w:proofErr w:type="gramStart"/>
             <w:r>
               <w:rPr>
                 <w:sz w:val="16"/>
@@ -1044,15 +1043,7 @@
                 <w:sz w:val="16"/>
                 <w:szCs w:val="16"/>
               </w:rPr>
-              <w:t>(</w:t>
-            </w:r>
-            <w:proofErr w:type="gramEnd"/>
-            <w:r>
-              <w:rPr>
-                <w:sz w:val="16"/>
-                <w:szCs w:val="16"/>
-              </w:rPr>
-              <w:t>'</w:t>
+              <w:t>('</w:t>
             </w:r>
             <w:proofErr w:type="spellStart"/>
             <w:r>
@@ -1162,7 +1153,6 @@
               <w:t xml:space="preserve"> </w:t>
             </w:r>
             <w:proofErr w:type="spellStart"/>
-            <w:proofErr w:type="gramStart"/>
             <w:r>
               <w:rPr>
                 <w:sz w:val="16"/>
@@ -1176,48 +1166,40 @@
                 <w:sz w:val="16"/>
                 <w:szCs w:val="16"/>
               </w:rPr>
+              <w:t>('</w:t>
+            </w:r>
+            <w:proofErr w:type="spellStart"/>
+            <w:r>
+              <w:rPr>
+                <w:sz w:val="16"/>
+                <w:szCs w:val="16"/>
+              </w:rPr>
+              <w:t>Version</w:t>
+            </w:r>
+            <w:proofErr w:type="spellEnd"/>
+            <w:r>
+              <w:rPr>
+                <w:sz w:val="16"/>
+                <w:szCs w:val="16"/>
+              </w:rPr>
+              <w:t xml:space="preserve">', </w:t>
+            </w:r>
+            <w:proofErr w:type="spellStart"/>
+            <w:r>
+              <w:rPr>
+                <w:sz w:val="16"/>
+                <w:szCs w:val="16"/>
+              </w:rPr>
+              <w:t>fullfile</w:t>
+            </w:r>
+            <w:proofErr w:type="spellEnd"/>
+            <w:r>
+              <w:rPr>
+                <w:sz w:val="16"/>
+                <w:szCs w:val="16"/>
+              </w:rPr>
               <w:t>(</w:t>
             </w:r>
-            <w:proofErr w:type="gramEnd"/>
-            <w:r>
-              <w:rPr>
-                <w:sz w:val="16"/>
-                <w:szCs w:val="16"/>
-              </w:rPr>
-              <w:t>'</w:t>
-            </w:r>
-            <w:proofErr w:type="spellStart"/>
-            <w:r>
-              <w:rPr>
-                <w:sz w:val="16"/>
-                <w:szCs w:val="16"/>
-              </w:rPr>
-              <w:t>Version</w:t>
-            </w:r>
-            <w:proofErr w:type="spellEnd"/>
-            <w:r>
-              <w:rPr>
-                <w:sz w:val="16"/>
-                <w:szCs w:val="16"/>
-              </w:rPr>
-              <w:t xml:space="preserve">', </w:t>
-            </w:r>
-            <w:proofErr w:type="spellStart"/>
-            <w:r>
-              <w:rPr>
-                <w:sz w:val="16"/>
-                <w:szCs w:val="16"/>
-              </w:rPr>
-              <w:t>fullfile</w:t>
-            </w:r>
-            <w:proofErr w:type="spellEnd"/>
-            <w:r>
-              <w:rPr>
-                <w:sz w:val="16"/>
-                <w:szCs w:val="16"/>
-              </w:rPr>
-              <w:t>(</w:t>
-            </w:r>
             <w:proofErr w:type="spellStart"/>
             <w:r>
               <w:rPr>
@@ -1232,7 +1214,7 @@
                 <w:sz w:val="16"/>
                 <w:szCs w:val="16"/>
               </w:rPr>
-              <w:t>('USERPROFILE'), 'fiscaliza', 'Scripts', 'python.EXE'))"</w:t>
+              <w:t>('USERPROFILE'), 'fiscaliza', 'Scripts', 'python.EXE'))</w:t>
             </w:r>
           </w:p>
         </w:tc>
@@ -1381,30 +1363,14 @@
                 <w:sz w:val="16"/>
                 <w:szCs w:val="16"/>
               </w:rPr>
-              <w:t>(</w:t>
-            </w:r>
-            <w:proofErr w:type="gramStart"/>
-            <w:r>
-              <w:rPr>
-                <w:sz w:val="16"/>
-                <w:szCs w:val="16"/>
-              </w:rPr>
-              <w:t xml:space="preserve">base) </w:t>
-            </w:r>
-            <w:r>
-              <w:rPr>
-                <w:sz w:val="16"/>
-                <w:szCs w:val="16"/>
-              </w:rPr>
-              <w:t xml:space="preserve">  </w:t>
-            </w:r>
-            <w:proofErr w:type="gramEnd"/>
-            <w:r>
-              <w:rPr>
-                <w:sz w:val="16"/>
-                <w:szCs w:val="16"/>
-              </w:rPr>
-              <w:t xml:space="preserve">   </w:t>
+              <w:t xml:space="preserve">(base) </w:t>
+            </w:r>
+            <w:r>
+              <w:rPr>
+                <w:sz w:val="16"/>
+                <w:szCs w:val="16"/>
+              </w:rPr>
+              <w:t xml:space="preserve">     </w:t>
             </w:r>
             <w:r>
               <w:rPr>
@@ -2347,17 +2313,8 @@
           <w:b/>
           <w:bCs/>
         </w:rPr>
-        <w:t>appAnalise_v</w:t>
-      </w:r>
-      <w:proofErr w:type="gramStart"/>
-      <w:r>
-        <w:rPr>
-          <w:b/>
-          <w:bCs/>
-        </w:rPr>
-        <w:t>1.mlapp</w:t>
-      </w:r>
-      <w:proofErr w:type="gramEnd"/>
+        <w:t>appAnalise_v1.mlapp</w:t>
+      </w:r>
       <w:r>
         <w:t>.</w:t>
       </w:r>

</xml_diff>

<commit_message>
Geração de executável (Passo 3 de n).
</commit_message>
<xml_diff>
--- a/Doc/Instalação da versão de homologação.docx
+++ b/Doc/Instalação da versão de homologação.docx
@@ -1030,6 +1030,7 @@
               <w:t xml:space="preserve">&gt;&gt; </w:t>
             </w:r>
             <w:proofErr w:type="spellStart"/>
+            <w:proofErr w:type="gramStart"/>
             <w:r>
               <w:rPr>
                 <w:sz w:val="16"/>
@@ -1043,7 +1044,15 @@
                 <w:sz w:val="16"/>
                 <w:szCs w:val="16"/>
               </w:rPr>
-              <w:t>('</w:t>
+              <w:t>(</w:t>
+            </w:r>
+            <w:proofErr w:type="gramEnd"/>
+            <w:r>
+              <w:rPr>
+                <w:sz w:val="16"/>
+                <w:szCs w:val="16"/>
+              </w:rPr>
+              <w:t>'</w:t>
             </w:r>
             <w:proofErr w:type="spellStart"/>
             <w:r>
@@ -1153,6 +1162,7 @@
               <w:t xml:space="preserve"> </w:t>
             </w:r>
             <w:proofErr w:type="spellStart"/>
+            <w:proofErr w:type="gramStart"/>
             <w:r>
               <w:rPr>
                 <w:sz w:val="16"/>
@@ -1166,7 +1176,15 @@
                 <w:sz w:val="16"/>
                 <w:szCs w:val="16"/>
               </w:rPr>
-              <w:t>('</w:t>
+              <w:t>(</w:t>
+            </w:r>
+            <w:proofErr w:type="gramEnd"/>
+            <w:r>
+              <w:rPr>
+                <w:sz w:val="16"/>
+                <w:szCs w:val="16"/>
+              </w:rPr>
+              <w:t>'</w:t>
             </w:r>
             <w:proofErr w:type="spellStart"/>
             <w:r>
@@ -1363,14 +1381,30 @@
                 <w:sz w:val="16"/>
                 <w:szCs w:val="16"/>
               </w:rPr>
-              <w:t xml:space="preserve">(base) </w:t>
-            </w:r>
-            <w:r>
-              <w:rPr>
-                <w:sz w:val="16"/>
-                <w:szCs w:val="16"/>
-              </w:rPr>
-              <w:t xml:space="preserve">     </w:t>
+              <w:t>(</w:t>
+            </w:r>
+            <w:proofErr w:type="gramStart"/>
+            <w:r>
+              <w:rPr>
+                <w:sz w:val="16"/>
+                <w:szCs w:val="16"/>
+              </w:rPr>
+              <w:t xml:space="preserve">base) </w:t>
+            </w:r>
+            <w:r>
+              <w:rPr>
+                <w:sz w:val="16"/>
+                <w:szCs w:val="16"/>
+              </w:rPr>
+              <w:t xml:space="preserve">  </w:t>
+            </w:r>
+            <w:proofErr w:type="gramEnd"/>
+            <w:r>
+              <w:rPr>
+                <w:sz w:val="16"/>
+                <w:szCs w:val="16"/>
+              </w:rPr>
+              <w:t xml:space="preserve">   </w:t>
             </w:r>
             <w:r>
               <w:rPr>
@@ -2313,8 +2347,17 @@
           <w:b/>
           <w:bCs/>
         </w:rPr>
-        <w:t>appAnalise_v1.mlapp</w:t>
-      </w:r>
+        <w:t>appAnalise_v</w:t>
+      </w:r>
+      <w:proofErr w:type="gramStart"/>
+      <w:r>
+        <w:rPr>
+          <w:b/>
+          <w:bCs/>
+        </w:rPr>
+        <w:t>1.mlapp</w:t>
+      </w:r>
+      <w:proofErr w:type="gramEnd"/>
       <w:r>
         <w:t>.</w:t>
       </w:r>
@@ -2583,6 +2626,1540 @@
             </a:graphic>
           </wp:inline>
         </w:drawing>
+      </w:r>
+    </w:p>
+    <w:p/>
+    <w:p/>
+    <w:p>
+      <w:pPr>
+        <w:pStyle w:val="PargrafodaLista"/>
+        <w:numPr>
+          <w:ilvl w:val="0"/>
+          <w:numId w:val="2"/>
+        </w:numPr>
+      </w:pPr>
+      <w:r>
+        <w:t>Editar as variáveis de ambiente do Windows.</w:t>
+      </w:r>
+    </w:p>
+    <w:p>
+      <w:pPr>
+        <w:pStyle w:val="PargrafodaLista"/>
+        <w:numPr>
+          <w:ilvl w:val="0"/>
+          <w:numId w:val="2"/>
+        </w:numPr>
+      </w:pPr>
+      <w:r>
+        <w:rPr>
+          <w:rFonts w:ascii="DejaVuSansMono" w:hAnsi="DejaVuSansMono" w:cs="DejaVuSansMono"/>
+          <w:sz w:val="20"/>
+          <w:szCs w:val="20"/>
+        </w:rPr>
+        <w:t>C:\Windows\System32\SystemPropertiesAdvanced.exe</w:t>
+      </w:r>
+    </w:p>
+    <w:p>
+      <w:pPr>
+        <w:pStyle w:val="PargrafodaLista"/>
+        <w:rPr>
+          <w:rFonts w:ascii="DejaVuSansMono" w:hAnsi="DejaVuSansMono" w:cs="DejaVuSansMono"/>
+          <w:sz w:val="20"/>
+          <w:szCs w:val="20"/>
+        </w:rPr>
+      </w:pPr>
+    </w:p>
+    <w:p>
+      <w:pPr>
+        <w:pStyle w:val="PargrafodaLista"/>
+      </w:pPr>
+      <w:r>
+        <w:rPr>
+          <w:noProof/>
+        </w:rPr>
+        <w:drawing>
+          <wp:inline distT="0" distB="0" distL="0" distR="0" wp14:anchorId="0D6C6070" wp14:editId="0C8A6CB4">
+            <wp:extent cx="3810000" cy="3606553"/>
+            <wp:effectExtent l="0" t="0" r="0" b="0"/>
+            <wp:docPr id="7" name="Imagem 7"/>
+            <wp:cNvGraphicFramePr>
+              <a:graphicFrameLocks xmlns:a="http://schemas.openxmlformats.org/drawingml/2006/main" noChangeAspect="1"/>
+            </wp:cNvGraphicFramePr>
+            <a:graphic xmlns:a="http://schemas.openxmlformats.org/drawingml/2006/main">
+              <a:graphicData uri="http://schemas.openxmlformats.org/drawingml/2006/picture">
+                <pic:pic xmlns:pic="http://schemas.openxmlformats.org/drawingml/2006/picture">
+                  <pic:nvPicPr>
+                    <pic:cNvPr id="1" name=""/>
+                    <pic:cNvPicPr/>
+                  </pic:nvPicPr>
+                  <pic:blipFill>
+                    <a:blip r:embed="rId9"/>
+                    <a:stretch>
+                      <a:fillRect/>
+                    </a:stretch>
+                  </pic:blipFill>
+                  <pic:spPr>
+                    <a:xfrm>
+                      <a:off x="0" y="0"/>
+                      <a:ext cx="3816882" cy="3613068"/>
+                    </a:xfrm>
+                    <a:prstGeom prst="rect">
+                      <a:avLst/>
+                    </a:prstGeom>
+                  </pic:spPr>
+                </pic:pic>
+              </a:graphicData>
+            </a:graphic>
+          </wp:inline>
+        </w:drawing>
+      </w:r>
+    </w:p>
+    <w:p>
+      <w:pPr>
+        <w:pStyle w:val="PargrafodaLista"/>
+      </w:pPr>
+      <w:r>
+        <w:t xml:space="preserve">Verificar </w:t>
+      </w:r>
+    </w:p>
+    <w:p/>
+    <w:p/>
+    <w:p>
+      <w:r>
+        <w:rPr>
+          <w:noProof/>
+        </w:rPr>
+        <w:lastRenderedPageBreak/>
+        <w:drawing>
+          <wp:inline distT="0" distB="0" distL="0" distR="0" wp14:anchorId="5868B4A8" wp14:editId="43E78565">
+            <wp:extent cx="5019675" cy="4772025"/>
+            <wp:effectExtent l="0" t="0" r="9525" b="9525"/>
+            <wp:docPr id="6" name="Imagem 6"/>
+            <wp:cNvGraphicFramePr>
+              <a:graphicFrameLocks xmlns:a="http://schemas.openxmlformats.org/drawingml/2006/main" noChangeAspect="1"/>
+            </wp:cNvGraphicFramePr>
+            <a:graphic xmlns:a="http://schemas.openxmlformats.org/drawingml/2006/main">
+              <a:graphicData uri="http://schemas.openxmlformats.org/drawingml/2006/picture">
+                <pic:pic xmlns:pic="http://schemas.openxmlformats.org/drawingml/2006/picture">
+                  <pic:nvPicPr>
+                    <pic:cNvPr id="1" name=""/>
+                    <pic:cNvPicPr/>
+                  </pic:nvPicPr>
+                  <pic:blipFill>
+                    <a:blip r:embed="rId10"/>
+                    <a:stretch>
+                      <a:fillRect/>
+                    </a:stretch>
+                  </pic:blipFill>
+                  <pic:spPr>
+                    <a:xfrm>
+                      <a:off x="0" y="0"/>
+                      <a:ext cx="5019675" cy="4772025"/>
+                    </a:xfrm>
+                    <a:prstGeom prst="rect">
+                      <a:avLst/>
+                    </a:prstGeom>
+                  </pic:spPr>
+                </pic:pic>
+              </a:graphicData>
+            </a:graphic>
+          </wp:inline>
+        </w:drawing>
+      </w:r>
+    </w:p>
+    <w:p>
+      <w:pPr>
+        <w:autoSpaceDE w:val="0"/>
+        <w:autoSpaceDN w:val="0"/>
+        <w:adjustRightInd w:val="0"/>
+        <w:spacing w:after="0" w:line="240" w:lineRule="auto"/>
+        <w:rPr>
+          <w:rFonts w:ascii="DejaVuSerifCondensed" w:eastAsia="DejaVuSerifCondensed" w:cs="DejaVuSerifCondensed"/>
+          <w:sz w:val="20"/>
+          <w:szCs w:val="20"/>
+        </w:rPr>
+      </w:pPr>
+    </w:p>
+    <w:p>
+      <w:pPr>
+        <w:autoSpaceDE w:val="0"/>
+        <w:autoSpaceDN w:val="0"/>
+        <w:adjustRightInd w:val="0"/>
+        <w:spacing w:after="0" w:line="240" w:lineRule="auto"/>
+        <w:rPr>
+          <w:rFonts w:ascii="DejaVuSansCondensed,Bold" w:hAnsi="DejaVuSansCondensed,Bold" w:cs="DejaVuSansCondensed,Bold"/>
+          <w:b/>
+          <w:bCs/>
+          <w:sz w:val="26"/>
+          <w:szCs w:val="26"/>
+        </w:rPr>
+      </w:pPr>
+      <w:proofErr w:type="spellStart"/>
+      <w:r>
+        <w:rPr>
+          <w:rFonts w:ascii="DejaVuSansCondensed,Bold" w:hAnsi="DejaVuSansCondensed,Bold" w:cs="DejaVuSansCondensed,Bold"/>
+          <w:b/>
+          <w:bCs/>
+          <w:sz w:val="26"/>
+          <w:szCs w:val="26"/>
+        </w:rPr>
+        <w:t>Install</w:t>
+      </w:r>
+      <w:proofErr w:type="spellEnd"/>
+      <w:r>
+        <w:rPr>
+          <w:rFonts w:ascii="DejaVuSansCondensed,Bold" w:hAnsi="DejaVuSansCondensed,Bold" w:cs="DejaVuSansCondensed,Bold"/>
+          <w:b/>
+          <w:bCs/>
+          <w:sz w:val="26"/>
+          <w:szCs w:val="26"/>
+        </w:rPr>
+        <w:t xml:space="preserve"> MATLAB </w:t>
+      </w:r>
+      <w:proofErr w:type="spellStart"/>
+      <w:r>
+        <w:rPr>
+          <w:rFonts w:ascii="DejaVuSansCondensed,Bold" w:hAnsi="DejaVuSansCondensed,Bold" w:cs="DejaVuSansCondensed,Bold"/>
+          <w:b/>
+          <w:bCs/>
+          <w:sz w:val="26"/>
+          <w:szCs w:val="26"/>
+        </w:rPr>
+        <w:t>and</w:t>
+      </w:r>
+      <w:proofErr w:type="spellEnd"/>
+      <w:r>
+        <w:rPr>
+          <w:rFonts w:ascii="DejaVuSansCondensed,Bold" w:hAnsi="DejaVuSansCondensed,Bold" w:cs="DejaVuSansCondensed,Bold"/>
+          <w:b/>
+          <w:bCs/>
+          <w:sz w:val="26"/>
+          <w:szCs w:val="26"/>
+        </w:rPr>
+        <w:t xml:space="preserve"> MATLAB </w:t>
+      </w:r>
+      <w:proofErr w:type="spellStart"/>
+      <w:r>
+        <w:rPr>
+          <w:rFonts w:ascii="DejaVuSansCondensed,Bold" w:hAnsi="DejaVuSansCondensed,Bold" w:cs="DejaVuSansCondensed,Bold"/>
+          <w:b/>
+          <w:bCs/>
+          <w:sz w:val="26"/>
+          <w:szCs w:val="26"/>
+        </w:rPr>
+        <w:t>Runtime</w:t>
+      </w:r>
+      <w:proofErr w:type="spellEnd"/>
+      <w:r>
+        <w:rPr>
+          <w:rFonts w:ascii="DejaVuSansCondensed,Bold" w:hAnsi="DejaVuSansCondensed,Bold" w:cs="DejaVuSansCondensed,Bold"/>
+          <w:b/>
+          <w:bCs/>
+          <w:sz w:val="26"/>
+          <w:szCs w:val="26"/>
+        </w:rPr>
+        <w:t xml:space="preserve"> </w:t>
+      </w:r>
+      <w:proofErr w:type="spellStart"/>
+      <w:r>
+        <w:rPr>
+          <w:rFonts w:ascii="DejaVuSansCondensed,Bold" w:hAnsi="DejaVuSansCondensed,Bold" w:cs="DejaVuSansCondensed,Bold"/>
+          <w:b/>
+          <w:bCs/>
+          <w:sz w:val="26"/>
+          <w:szCs w:val="26"/>
+        </w:rPr>
+        <w:t>on</w:t>
+      </w:r>
+      <w:proofErr w:type="spellEnd"/>
+      <w:r>
+        <w:rPr>
+          <w:rFonts w:ascii="DejaVuSansCondensed,Bold" w:hAnsi="DejaVuSansCondensed,Bold" w:cs="DejaVuSansCondensed,Bold"/>
+          <w:b/>
+          <w:bCs/>
+          <w:sz w:val="26"/>
+          <w:szCs w:val="26"/>
+        </w:rPr>
+        <w:t xml:space="preserve"> </w:t>
+      </w:r>
+      <w:proofErr w:type="spellStart"/>
+      <w:r>
+        <w:rPr>
+          <w:rFonts w:ascii="DejaVuSansCondensed,Bold" w:hAnsi="DejaVuSansCondensed,Bold" w:cs="DejaVuSansCondensed,Bold"/>
+          <w:b/>
+          <w:bCs/>
+          <w:sz w:val="26"/>
+          <w:szCs w:val="26"/>
+        </w:rPr>
+        <w:t>Same</w:t>
+      </w:r>
+      <w:proofErr w:type="spellEnd"/>
+      <w:r>
+        <w:rPr>
+          <w:rFonts w:ascii="DejaVuSansCondensed,Bold" w:hAnsi="DejaVuSansCondensed,Bold" w:cs="DejaVuSansCondensed,Bold"/>
+          <w:b/>
+          <w:bCs/>
+          <w:sz w:val="26"/>
+          <w:szCs w:val="26"/>
+        </w:rPr>
+        <w:t xml:space="preserve"> </w:t>
+      </w:r>
+      <w:proofErr w:type="spellStart"/>
+      <w:r>
+        <w:rPr>
+          <w:rFonts w:ascii="DejaVuSansCondensed,Bold" w:hAnsi="DejaVuSansCondensed,Bold" w:cs="DejaVuSansCondensed,Bold"/>
+          <w:b/>
+          <w:bCs/>
+          <w:sz w:val="26"/>
+          <w:szCs w:val="26"/>
+        </w:rPr>
+        <w:t>Machine</w:t>
+      </w:r>
+      <w:proofErr w:type="spellEnd"/>
+    </w:p>
+    <w:p>
+      <w:pPr>
+        <w:autoSpaceDE w:val="0"/>
+        <w:autoSpaceDN w:val="0"/>
+        <w:adjustRightInd w:val="0"/>
+        <w:spacing w:after="0" w:line="240" w:lineRule="auto"/>
+        <w:rPr>
+          <w:rFonts w:ascii="DejaVuSerifCondensed" w:eastAsia="DejaVuSerifCondensed" w:cs="DejaVuSerifCondensed"/>
+          <w:sz w:val="20"/>
+          <w:szCs w:val="20"/>
+        </w:rPr>
+      </w:pPr>
+      <w:proofErr w:type="spellStart"/>
+      <w:r>
+        <w:rPr>
+          <w:rFonts w:ascii="DejaVuSerifCondensed" w:eastAsia="DejaVuSerifCondensed" w:cs="DejaVuSerifCondensed"/>
+          <w:sz w:val="20"/>
+          <w:szCs w:val="20"/>
+        </w:rPr>
+        <w:t>If</w:t>
+      </w:r>
+      <w:proofErr w:type="spellEnd"/>
+      <w:r>
+        <w:rPr>
+          <w:rFonts w:ascii="DejaVuSerifCondensed" w:eastAsia="DejaVuSerifCondensed" w:cs="DejaVuSerifCondensed"/>
+          <w:sz w:val="20"/>
+          <w:szCs w:val="20"/>
+        </w:rPr>
+        <w:t xml:space="preserve"> </w:t>
+      </w:r>
+      <w:proofErr w:type="spellStart"/>
+      <w:r>
+        <w:rPr>
+          <w:rFonts w:ascii="DejaVuSerifCondensed" w:eastAsia="DejaVuSerifCondensed" w:cs="DejaVuSerifCondensed"/>
+          <w:sz w:val="20"/>
+          <w:szCs w:val="20"/>
+        </w:rPr>
+        <w:t>you</w:t>
+      </w:r>
+      <w:proofErr w:type="spellEnd"/>
+      <w:r>
+        <w:rPr>
+          <w:rFonts w:ascii="DejaVuSerifCondensed" w:eastAsia="DejaVuSerifCondensed" w:cs="DejaVuSerifCondensed"/>
+          <w:sz w:val="20"/>
+          <w:szCs w:val="20"/>
+        </w:rPr>
+        <w:t xml:space="preserve"> </w:t>
+      </w:r>
+      <w:proofErr w:type="spellStart"/>
+      <w:r>
+        <w:rPr>
+          <w:rFonts w:ascii="DejaVuSerifCondensed" w:eastAsia="DejaVuSerifCondensed" w:cs="DejaVuSerifCondensed"/>
+          <w:sz w:val="20"/>
+          <w:szCs w:val="20"/>
+        </w:rPr>
+        <w:t>install</w:t>
+      </w:r>
+      <w:proofErr w:type="spellEnd"/>
+      <w:r>
+        <w:rPr>
+          <w:rFonts w:ascii="DejaVuSerifCondensed" w:eastAsia="DejaVuSerifCondensed" w:cs="DejaVuSerifCondensed"/>
+          <w:sz w:val="20"/>
+          <w:szCs w:val="20"/>
+        </w:rPr>
+        <w:t xml:space="preserve"> MATLAB </w:t>
+      </w:r>
+      <w:proofErr w:type="spellStart"/>
+      <w:r>
+        <w:rPr>
+          <w:rFonts w:ascii="DejaVuSerifCondensed" w:eastAsia="DejaVuSerifCondensed" w:cs="DejaVuSerifCondensed"/>
+          <w:sz w:val="20"/>
+          <w:szCs w:val="20"/>
+        </w:rPr>
+        <w:t>Runtime</w:t>
+      </w:r>
+      <w:proofErr w:type="spellEnd"/>
+      <w:r>
+        <w:rPr>
+          <w:rFonts w:ascii="DejaVuSerifCondensed" w:eastAsia="DejaVuSerifCondensed" w:cs="DejaVuSerifCondensed"/>
+          <w:sz w:val="20"/>
+          <w:szCs w:val="20"/>
+        </w:rPr>
+        <w:t xml:space="preserve"> </w:t>
+      </w:r>
+      <w:proofErr w:type="spellStart"/>
+      <w:r>
+        <w:rPr>
+          <w:rFonts w:ascii="DejaVuSerifCondensed" w:eastAsia="DejaVuSerifCondensed" w:cs="DejaVuSerifCondensed"/>
+          <w:sz w:val="20"/>
+          <w:szCs w:val="20"/>
+        </w:rPr>
+        <w:t>on</w:t>
+      </w:r>
+      <w:proofErr w:type="spellEnd"/>
+      <w:r>
+        <w:rPr>
+          <w:rFonts w:ascii="DejaVuSerifCondensed" w:eastAsia="DejaVuSerifCondensed" w:cs="DejaVuSerifCondensed"/>
+          <w:sz w:val="20"/>
+          <w:szCs w:val="20"/>
+        </w:rPr>
+        <w:t xml:space="preserve"> a </w:t>
+      </w:r>
+      <w:proofErr w:type="spellStart"/>
+      <w:r>
+        <w:rPr>
+          <w:rFonts w:ascii="DejaVuSerifCondensed" w:eastAsia="DejaVuSerifCondensed" w:cs="DejaVuSerifCondensed"/>
+          <w:sz w:val="20"/>
+          <w:szCs w:val="20"/>
+        </w:rPr>
+        <w:t>machine</w:t>
+      </w:r>
+      <w:proofErr w:type="spellEnd"/>
+      <w:r>
+        <w:rPr>
+          <w:rFonts w:ascii="DejaVuSerifCondensed" w:eastAsia="DejaVuSerifCondensed" w:cs="DejaVuSerifCondensed"/>
+          <w:sz w:val="20"/>
+          <w:szCs w:val="20"/>
+        </w:rPr>
+        <w:t xml:space="preserve"> </w:t>
+      </w:r>
+      <w:proofErr w:type="spellStart"/>
+      <w:r>
+        <w:rPr>
+          <w:rFonts w:ascii="DejaVuSerifCondensed" w:eastAsia="DejaVuSerifCondensed" w:cs="DejaVuSerifCondensed"/>
+          <w:sz w:val="20"/>
+          <w:szCs w:val="20"/>
+        </w:rPr>
+        <w:t>that</w:t>
+      </w:r>
+      <w:proofErr w:type="spellEnd"/>
+      <w:r>
+        <w:rPr>
+          <w:rFonts w:ascii="DejaVuSerifCondensed" w:eastAsia="DejaVuSerifCondensed" w:cs="DejaVuSerifCondensed"/>
+          <w:sz w:val="20"/>
+          <w:szCs w:val="20"/>
+        </w:rPr>
+        <w:t xml:space="preserve"> </w:t>
+      </w:r>
+      <w:proofErr w:type="spellStart"/>
+      <w:r>
+        <w:rPr>
+          <w:rFonts w:ascii="DejaVuSerifCondensed" w:eastAsia="DejaVuSerifCondensed" w:cs="DejaVuSerifCondensed"/>
+          <w:sz w:val="20"/>
+          <w:szCs w:val="20"/>
+        </w:rPr>
+        <w:t>already</w:t>
+      </w:r>
+      <w:proofErr w:type="spellEnd"/>
+      <w:r>
+        <w:rPr>
+          <w:rFonts w:ascii="DejaVuSerifCondensed" w:eastAsia="DejaVuSerifCondensed" w:cs="DejaVuSerifCondensed"/>
+          <w:sz w:val="20"/>
+          <w:szCs w:val="20"/>
+        </w:rPr>
+        <w:t xml:space="preserve"> </w:t>
+      </w:r>
+      <w:proofErr w:type="spellStart"/>
+      <w:r>
+        <w:rPr>
+          <w:rFonts w:ascii="DejaVuSerifCondensed" w:eastAsia="DejaVuSerifCondensed" w:cs="DejaVuSerifCondensed"/>
+          <w:sz w:val="20"/>
+          <w:szCs w:val="20"/>
+        </w:rPr>
+        <w:t>has</w:t>
+      </w:r>
+      <w:proofErr w:type="spellEnd"/>
+      <w:r>
+        <w:rPr>
+          <w:rFonts w:ascii="DejaVuSerifCondensed" w:eastAsia="DejaVuSerifCondensed" w:cs="DejaVuSerifCondensed"/>
+          <w:sz w:val="20"/>
+          <w:szCs w:val="20"/>
+        </w:rPr>
+        <w:t xml:space="preserve"> MATLAB </w:t>
+      </w:r>
+      <w:proofErr w:type="spellStart"/>
+      <w:r>
+        <w:rPr>
+          <w:rFonts w:ascii="DejaVuSerifCondensed" w:eastAsia="DejaVuSerifCondensed" w:cs="DejaVuSerifCondensed"/>
+          <w:sz w:val="20"/>
+          <w:szCs w:val="20"/>
+        </w:rPr>
+        <w:t>on</w:t>
+      </w:r>
+      <w:proofErr w:type="spellEnd"/>
+      <w:r>
+        <w:rPr>
+          <w:rFonts w:ascii="DejaVuSerifCondensed" w:eastAsia="DejaVuSerifCondensed" w:cs="DejaVuSerifCondensed"/>
+          <w:sz w:val="20"/>
+          <w:szCs w:val="20"/>
+        </w:rPr>
+        <w:t xml:space="preserve"> it, </w:t>
+      </w:r>
+      <w:proofErr w:type="spellStart"/>
+      <w:r>
+        <w:rPr>
+          <w:rFonts w:ascii="DejaVuSerifCondensed" w:eastAsia="DejaVuSerifCondensed" w:cs="DejaVuSerifCondensed"/>
+          <w:sz w:val="20"/>
+          <w:szCs w:val="20"/>
+        </w:rPr>
+        <w:t>you</w:t>
+      </w:r>
+      <w:proofErr w:type="spellEnd"/>
+      <w:r>
+        <w:rPr>
+          <w:rFonts w:ascii="DejaVuSerifCondensed" w:eastAsia="DejaVuSerifCondensed" w:cs="DejaVuSerifCondensed"/>
+          <w:sz w:val="20"/>
+          <w:szCs w:val="20"/>
+        </w:rPr>
+        <w:t xml:space="preserve"> must </w:t>
+      </w:r>
+      <w:proofErr w:type="spellStart"/>
+      <w:r>
+        <w:rPr>
+          <w:rFonts w:ascii="DejaVuSerifCondensed" w:eastAsia="DejaVuSerifCondensed" w:cs="DejaVuSerifCondensed"/>
+          <w:sz w:val="20"/>
+          <w:szCs w:val="20"/>
+        </w:rPr>
+        <w:t>adjust</w:t>
+      </w:r>
+      <w:proofErr w:type="spellEnd"/>
+      <w:r>
+        <w:rPr>
+          <w:rFonts w:ascii="DejaVuSerifCondensed" w:eastAsia="DejaVuSerifCondensed" w:cs="DejaVuSerifCondensed"/>
+          <w:sz w:val="20"/>
+          <w:szCs w:val="20"/>
+        </w:rPr>
+        <w:t xml:space="preserve"> </w:t>
+      </w:r>
+      <w:proofErr w:type="spellStart"/>
+      <w:r>
+        <w:rPr>
+          <w:rFonts w:ascii="DejaVuSerifCondensed" w:eastAsia="DejaVuSerifCondensed" w:cs="DejaVuSerifCondensed"/>
+          <w:sz w:val="20"/>
+          <w:szCs w:val="20"/>
+        </w:rPr>
+        <w:t>the</w:t>
+      </w:r>
+      <w:proofErr w:type="spellEnd"/>
+    </w:p>
+    <w:p>
+      <w:pPr>
+        <w:autoSpaceDE w:val="0"/>
+        <w:autoSpaceDN w:val="0"/>
+        <w:adjustRightInd w:val="0"/>
+        <w:spacing w:after="0" w:line="240" w:lineRule="auto"/>
+        <w:rPr>
+          <w:rFonts w:ascii="DejaVuSerifCondensed" w:eastAsia="DejaVuSerifCondensed" w:cs="DejaVuSerifCondensed"/>
+          <w:sz w:val="20"/>
+          <w:szCs w:val="20"/>
+        </w:rPr>
+      </w:pPr>
+      <w:r>
+        <w:rPr>
+          <w:rFonts w:ascii="DejaVuSerifCondensed" w:eastAsia="DejaVuSerifCondensed" w:cs="DejaVuSerifCondensed"/>
+          <w:sz w:val="20"/>
+          <w:szCs w:val="20"/>
+        </w:rPr>
+        <w:t xml:space="preserve">system </w:t>
+      </w:r>
+      <w:proofErr w:type="spellStart"/>
+      <w:r>
+        <w:rPr>
+          <w:rFonts w:ascii="DejaVuSerifCondensed" w:eastAsia="DejaVuSerifCondensed" w:cs="DejaVuSerifCondensed"/>
+          <w:sz w:val="20"/>
+          <w:szCs w:val="20"/>
+        </w:rPr>
+        <w:t>library</w:t>
+      </w:r>
+      <w:proofErr w:type="spellEnd"/>
+      <w:r>
+        <w:rPr>
+          <w:rFonts w:ascii="DejaVuSerifCondensed" w:eastAsia="DejaVuSerifCondensed" w:cs="DejaVuSerifCondensed"/>
+          <w:sz w:val="20"/>
+          <w:szCs w:val="20"/>
+        </w:rPr>
+        <w:t xml:space="preserve"> path </w:t>
+      </w:r>
+      <w:proofErr w:type="spellStart"/>
+      <w:r>
+        <w:rPr>
+          <w:rFonts w:ascii="DejaVuSerifCondensed" w:eastAsia="DejaVuSerifCondensed" w:cs="DejaVuSerifCondensed"/>
+          <w:sz w:val="20"/>
+          <w:szCs w:val="20"/>
+        </w:rPr>
+        <w:t>according</w:t>
+      </w:r>
+      <w:proofErr w:type="spellEnd"/>
+      <w:r>
+        <w:rPr>
+          <w:rFonts w:ascii="DejaVuSerifCondensed" w:eastAsia="DejaVuSerifCondensed" w:cs="DejaVuSerifCondensed"/>
+          <w:sz w:val="20"/>
+          <w:szCs w:val="20"/>
+        </w:rPr>
+        <w:t xml:space="preserve"> </w:t>
+      </w:r>
+      <w:proofErr w:type="spellStart"/>
+      <w:r>
+        <w:rPr>
+          <w:rFonts w:ascii="DejaVuSerifCondensed" w:eastAsia="DejaVuSerifCondensed" w:cs="DejaVuSerifCondensed"/>
+          <w:sz w:val="20"/>
+          <w:szCs w:val="20"/>
+        </w:rPr>
+        <w:t>to</w:t>
+      </w:r>
+      <w:proofErr w:type="spellEnd"/>
+      <w:r>
+        <w:rPr>
+          <w:rFonts w:ascii="DejaVuSerifCondensed" w:eastAsia="DejaVuSerifCondensed" w:cs="DejaVuSerifCondensed"/>
+          <w:sz w:val="20"/>
+          <w:szCs w:val="20"/>
+        </w:rPr>
+        <w:t xml:space="preserve"> </w:t>
+      </w:r>
+      <w:proofErr w:type="spellStart"/>
+      <w:r>
+        <w:rPr>
+          <w:rFonts w:ascii="DejaVuSerifCondensed" w:eastAsia="DejaVuSerifCondensed" w:cs="DejaVuSerifCondensed"/>
+          <w:sz w:val="20"/>
+          <w:szCs w:val="20"/>
+        </w:rPr>
+        <w:t>your</w:t>
+      </w:r>
+      <w:proofErr w:type="spellEnd"/>
+      <w:r>
+        <w:rPr>
+          <w:rFonts w:ascii="DejaVuSerifCondensed" w:eastAsia="DejaVuSerifCondensed" w:cs="DejaVuSerifCondensed"/>
+          <w:sz w:val="20"/>
+          <w:szCs w:val="20"/>
+        </w:rPr>
+        <w:t xml:space="preserve"> </w:t>
+      </w:r>
+      <w:proofErr w:type="spellStart"/>
+      <w:r>
+        <w:rPr>
+          <w:rFonts w:ascii="DejaVuSerifCondensed" w:eastAsia="DejaVuSerifCondensed" w:cs="DejaVuSerifCondensed"/>
+          <w:sz w:val="20"/>
+          <w:szCs w:val="20"/>
+        </w:rPr>
+        <w:t>needs</w:t>
+      </w:r>
+      <w:proofErr w:type="spellEnd"/>
+      <w:r>
+        <w:rPr>
+          <w:rFonts w:ascii="DejaVuSerifCondensed" w:eastAsia="DejaVuSerifCondensed" w:cs="DejaVuSerifCondensed"/>
+          <w:sz w:val="20"/>
+          <w:szCs w:val="20"/>
+        </w:rPr>
+        <w:t>.</w:t>
+      </w:r>
+    </w:p>
+    <w:p>
+      <w:pPr>
+        <w:autoSpaceDE w:val="0"/>
+        <w:autoSpaceDN w:val="0"/>
+        <w:adjustRightInd w:val="0"/>
+        <w:spacing w:after="0" w:line="240" w:lineRule="auto"/>
+        <w:rPr>
+          <w:rFonts w:ascii="DejaVuSerifCondensed" w:eastAsia="DejaVuSerifCondensed" w:cs="DejaVuSerifCondensed"/>
+          <w:sz w:val="20"/>
+          <w:szCs w:val="20"/>
+        </w:rPr>
+      </w:pPr>
+      <w:proofErr w:type="spellStart"/>
+      <w:r>
+        <w:rPr>
+          <w:rFonts w:ascii="DejaVuSerifCondensed" w:eastAsia="DejaVuSerifCondensed" w:cs="DejaVuSerifCondensed"/>
+          <w:sz w:val="20"/>
+          <w:szCs w:val="20"/>
+        </w:rPr>
+        <w:t>To</w:t>
+      </w:r>
+      <w:proofErr w:type="spellEnd"/>
+      <w:r>
+        <w:rPr>
+          <w:rFonts w:ascii="DejaVuSerifCondensed" w:eastAsia="DejaVuSerifCondensed" w:cs="DejaVuSerifCondensed"/>
+          <w:sz w:val="20"/>
+          <w:szCs w:val="20"/>
+        </w:rPr>
+        <w:t xml:space="preserve"> </w:t>
+      </w:r>
+      <w:proofErr w:type="spellStart"/>
+      <w:r>
+        <w:rPr>
+          <w:rFonts w:ascii="DejaVuSerifCondensed" w:eastAsia="DejaVuSerifCondensed" w:cs="DejaVuSerifCondensed"/>
+          <w:sz w:val="20"/>
+          <w:szCs w:val="20"/>
+        </w:rPr>
+        <w:t>run</w:t>
+      </w:r>
+      <w:proofErr w:type="spellEnd"/>
+      <w:r>
+        <w:rPr>
+          <w:rFonts w:ascii="DejaVuSerifCondensed" w:eastAsia="DejaVuSerifCondensed" w:cs="DejaVuSerifCondensed"/>
+          <w:sz w:val="20"/>
+          <w:szCs w:val="20"/>
+        </w:rPr>
+        <w:t xml:space="preserve"> </w:t>
+      </w:r>
+      <w:proofErr w:type="spellStart"/>
+      <w:r>
+        <w:rPr>
+          <w:rFonts w:ascii="DejaVuSerifCondensed" w:eastAsia="DejaVuSerifCondensed" w:cs="DejaVuSerifCondensed"/>
+          <w:sz w:val="20"/>
+          <w:szCs w:val="20"/>
+        </w:rPr>
+        <w:t>deployed</w:t>
+      </w:r>
+      <w:proofErr w:type="spellEnd"/>
+      <w:r>
+        <w:rPr>
+          <w:rFonts w:ascii="DejaVuSerifCondensed" w:eastAsia="DejaVuSerifCondensed" w:cs="DejaVuSerifCondensed"/>
+          <w:sz w:val="20"/>
+          <w:szCs w:val="20"/>
+        </w:rPr>
+        <w:t xml:space="preserve"> MATLAB </w:t>
+      </w:r>
+      <w:proofErr w:type="spellStart"/>
+      <w:r>
+        <w:rPr>
+          <w:rFonts w:ascii="DejaVuSerifCondensed" w:eastAsia="DejaVuSerifCondensed" w:cs="DejaVuSerifCondensed"/>
+          <w:sz w:val="20"/>
+          <w:szCs w:val="20"/>
+        </w:rPr>
+        <w:t>code</w:t>
+      </w:r>
+      <w:proofErr w:type="spellEnd"/>
+      <w:r>
+        <w:rPr>
+          <w:rFonts w:ascii="DejaVuSerifCondensed" w:eastAsia="DejaVuSerifCondensed" w:cs="DejaVuSerifCondensed"/>
+          <w:sz w:val="20"/>
+          <w:szCs w:val="20"/>
+        </w:rPr>
+        <w:t xml:space="preserve"> </w:t>
+      </w:r>
+      <w:proofErr w:type="spellStart"/>
+      <w:r>
+        <w:rPr>
+          <w:rFonts w:ascii="DejaVuSerifCondensed" w:eastAsia="DejaVuSerifCondensed" w:cs="DejaVuSerifCondensed"/>
+          <w:sz w:val="20"/>
+          <w:szCs w:val="20"/>
+        </w:rPr>
+        <w:t>against</w:t>
+      </w:r>
+      <w:proofErr w:type="spellEnd"/>
+      <w:r>
+        <w:rPr>
+          <w:rFonts w:ascii="DejaVuSerifCondensed" w:eastAsia="DejaVuSerifCondensed" w:cs="DejaVuSerifCondensed"/>
+          <w:sz w:val="20"/>
+          <w:szCs w:val="20"/>
+        </w:rPr>
+        <w:t xml:space="preserve"> MATLAB </w:t>
+      </w:r>
+      <w:proofErr w:type="spellStart"/>
+      <w:r>
+        <w:rPr>
+          <w:rFonts w:ascii="DejaVuSerifCondensed" w:eastAsia="DejaVuSerifCondensed" w:cs="DejaVuSerifCondensed"/>
+          <w:sz w:val="20"/>
+          <w:szCs w:val="20"/>
+        </w:rPr>
+        <w:t>Runtime</w:t>
+      </w:r>
+      <w:proofErr w:type="spellEnd"/>
+      <w:r>
+        <w:rPr>
+          <w:rFonts w:ascii="DejaVuSerifCondensed" w:eastAsia="DejaVuSerifCondensed" w:cs="DejaVuSerifCondensed"/>
+          <w:sz w:val="20"/>
+          <w:szCs w:val="20"/>
+        </w:rPr>
+        <w:t xml:space="preserve"> </w:t>
+      </w:r>
+      <w:proofErr w:type="spellStart"/>
+      <w:r>
+        <w:rPr>
+          <w:rFonts w:ascii="DejaVuSerifCondensed" w:eastAsia="DejaVuSerifCondensed" w:cs="DejaVuSerifCondensed"/>
+          <w:sz w:val="20"/>
+          <w:szCs w:val="20"/>
+        </w:rPr>
+        <w:t>rather</w:t>
+      </w:r>
+      <w:proofErr w:type="spellEnd"/>
+      <w:r>
+        <w:rPr>
+          <w:rFonts w:ascii="DejaVuSerifCondensed" w:eastAsia="DejaVuSerifCondensed" w:cs="DejaVuSerifCondensed"/>
+          <w:sz w:val="20"/>
+          <w:szCs w:val="20"/>
+        </w:rPr>
+        <w:t xml:space="preserve"> </w:t>
+      </w:r>
+      <w:proofErr w:type="spellStart"/>
+      <w:r>
+        <w:rPr>
+          <w:rFonts w:ascii="DejaVuSerifCondensed" w:eastAsia="DejaVuSerifCondensed" w:cs="DejaVuSerifCondensed"/>
+          <w:sz w:val="20"/>
+          <w:szCs w:val="20"/>
+        </w:rPr>
+        <w:t>than</w:t>
+      </w:r>
+      <w:proofErr w:type="spellEnd"/>
+      <w:r>
+        <w:rPr>
+          <w:rFonts w:ascii="DejaVuSerifCondensed" w:eastAsia="DejaVuSerifCondensed" w:cs="DejaVuSerifCondensed"/>
+          <w:sz w:val="20"/>
+          <w:szCs w:val="20"/>
+        </w:rPr>
+        <w:t xml:space="preserve"> MATLAB, </w:t>
+      </w:r>
+      <w:proofErr w:type="spellStart"/>
+      <w:r>
+        <w:rPr>
+          <w:rFonts w:ascii="DejaVuSerifCondensed" w:eastAsia="DejaVuSerifCondensed" w:cs="DejaVuSerifCondensed"/>
+          <w:sz w:val="20"/>
+          <w:szCs w:val="20"/>
+        </w:rPr>
+        <w:t>ensure</w:t>
+      </w:r>
+      <w:proofErr w:type="spellEnd"/>
+      <w:r>
+        <w:rPr>
+          <w:rFonts w:ascii="DejaVuSerifCondensed" w:eastAsia="DejaVuSerifCondensed" w:cs="DejaVuSerifCondensed"/>
+          <w:sz w:val="20"/>
+          <w:szCs w:val="20"/>
+        </w:rPr>
+        <w:t xml:space="preserve"> </w:t>
+      </w:r>
+      <w:proofErr w:type="spellStart"/>
+      <w:r>
+        <w:rPr>
+          <w:rFonts w:ascii="DejaVuSerifCondensed" w:eastAsia="DejaVuSerifCondensed" w:cs="DejaVuSerifCondensed"/>
+          <w:sz w:val="20"/>
+          <w:szCs w:val="20"/>
+        </w:rPr>
+        <w:t>that</w:t>
+      </w:r>
+      <w:proofErr w:type="spellEnd"/>
+      <w:r>
+        <w:rPr>
+          <w:rFonts w:ascii="DejaVuSerifCondensed" w:eastAsia="DejaVuSerifCondensed" w:cs="DejaVuSerifCondensed"/>
+          <w:sz w:val="20"/>
+          <w:szCs w:val="20"/>
+        </w:rPr>
+        <w:t xml:space="preserve"> </w:t>
+      </w:r>
+      <w:proofErr w:type="spellStart"/>
+      <w:r>
+        <w:rPr>
+          <w:rFonts w:ascii="DejaVuSerifCondensed" w:eastAsia="DejaVuSerifCondensed" w:cs="DejaVuSerifCondensed"/>
+          <w:sz w:val="20"/>
+          <w:szCs w:val="20"/>
+        </w:rPr>
+        <w:t>your</w:t>
+      </w:r>
+      <w:proofErr w:type="spellEnd"/>
+    </w:p>
+    <w:p>
+      <w:pPr>
+        <w:autoSpaceDE w:val="0"/>
+        <w:autoSpaceDN w:val="0"/>
+        <w:adjustRightInd w:val="0"/>
+        <w:spacing w:after="0" w:line="240" w:lineRule="auto"/>
+        <w:rPr>
+          <w:rFonts w:ascii="DejaVuSerifCondensed" w:eastAsia="DejaVuSerifCondensed" w:cs="DejaVuSerifCondensed"/>
+          <w:sz w:val="20"/>
+          <w:szCs w:val="20"/>
+        </w:rPr>
+      </w:pPr>
+      <w:proofErr w:type="spellStart"/>
+      <w:r>
+        <w:rPr>
+          <w:rFonts w:ascii="DejaVuSerifCondensed" w:eastAsia="DejaVuSerifCondensed" w:cs="DejaVuSerifCondensed"/>
+          <w:sz w:val="20"/>
+          <w:szCs w:val="20"/>
+        </w:rPr>
+        <w:t>library</w:t>
+      </w:r>
+      <w:proofErr w:type="spellEnd"/>
+      <w:r>
+        <w:rPr>
+          <w:rFonts w:ascii="DejaVuSerifCondensed" w:eastAsia="DejaVuSerifCondensed" w:cs="DejaVuSerifCondensed"/>
+          <w:sz w:val="20"/>
+          <w:szCs w:val="20"/>
+        </w:rPr>
+        <w:t xml:space="preserve"> path </w:t>
+      </w:r>
+      <w:proofErr w:type="spellStart"/>
+      <w:r>
+        <w:rPr>
+          <w:rFonts w:ascii="DejaVuSerifCondensed" w:eastAsia="DejaVuSerifCondensed" w:cs="DejaVuSerifCondensed"/>
+          <w:sz w:val="20"/>
+          <w:szCs w:val="20"/>
+        </w:rPr>
+        <w:t>lists</w:t>
+      </w:r>
+      <w:proofErr w:type="spellEnd"/>
+      <w:r>
+        <w:rPr>
+          <w:rFonts w:ascii="DejaVuSerifCondensed" w:eastAsia="DejaVuSerifCondensed" w:cs="DejaVuSerifCondensed"/>
+          <w:sz w:val="20"/>
+          <w:szCs w:val="20"/>
+        </w:rPr>
+        <w:t xml:space="preserve"> </w:t>
+      </w:r>
+      <w:proofErr w:type="spellStart"/>
+      <w:r>
+        <w:rPr>
+          <w:rFonts w:ascii="DejaVuSerifCondensed" w:eastAsia="DejaVuSerifCondensed" w:cs="DejaVuSerifCondensed"/>
+          <w:sz w:val="20"/>
+          <w:szCs w:val="20"/>
+        </w:rPr>
+        <w:t>the</w:t>
+      </w:r>
+      <w:proofErr w:type="spellEnd"/>
+      <w:r>
+        <w:rPr>
+          <w:rFonts w:ascii="DejaVuSerifCondensed" w:eastAsia="DejaVuSerifCondensed" w:cs="DejaVuSerifCondensed"/>
+          <w:sz w:val="20"/>
+          <w:szCs w:val="20"/>
+        </w:rPr>
+        <w:t xml:space="preserve"> MATLAB </w:t>
+      </w:r>
+      <w:proofErr w:type="spellStart"/>
+      <w:r>
+        <w:rPr>
+          <w:rFonts w:ascii="DejaVuSerifCondensed" w:eastAsia="DejaVuSerifCondensed" w:cs="DejaVuSerifCondensed"/>
+          <w:sz w:val="20"/>
+          <w:szCs w:val="20"/>
+        </w:rPr>
+        <w:t>Runtime</w:t>
+      </w:r>
+      <w:proofErr w:type="spellEnd"/>
+      <w:r>
+        <w:rPr>
+          <w:rFonts w:ascii="DejaVuSerifCondensed" w:eastAsia="DejaVuSerifCondensed" w:cs="DejaVuSerifCondensed"/>
+          <w:sz w:val="20"/>
+          <w:szCs w:val="20"/>
+        </w:rPr>
+        <w:t xml:space="preserve"> </w:t>
+      </w:r>
+      <w:proofErr w:type="spellStart"/>
+      <w:r>
+        <w:rPr>
+          <w:rFonts w:ascii="DejaVuSerifCondensed" w:eastAsia="DejaVuSerifCondensed" w:cs="DejaVuSerifCondensed"/>
+          <w:sz w:val="20"/>
+          <w:szCs w:val="20"/>
+        </w:rPr>
+        <w:t>directories</w:t>
+      </w:r>
+      <w:proofErr w:type="spellEnd"/>
+      <w:r>
+        <w:rPr>
+          <w:rFonts w:ascii="DejaVuSerifCondensed" w:eastAsia="DejaVuSerifCondensed" w:cs="DejaVuSerifCondensed"/>
+          <w:sz w:val="20"/>
+          <w:szCs w:val="20"/>
+        </w:rPr>
+        <w:t xml:space="preserve"> </w:t>
+      </w:r>
+      <w:proofErr w:type="spellStart"/>
+      <w:r>
+        <w:rPr>
+          <w:rFonts w:ascii="DejaVuSerifCondensed" w:eastAsia="DejaVuSerifCondensed" w:cs="DejaVuSerifCondensed"/>
+          <w:sz w:val="20"/>
+          <w:szCs w:val="20"/>
+        </w:rPr>
+        <w:t>before</w:t>
+      </w:r>
+      <w:proofErr w:type="spellEnd"/>
+      <w:r>
+        <w:rPr>
+          <w:rFonts w:ascii="DejaVuSerifCondensed" w:eastAsia="DejaVuSerifCondensed" w:cs="DejaVuSerifCondensed"/>
+          <w:sz w:val="20"/>
+          <w:szCs w:val="20"/>
+        </w:rPr>
+        <w:t xml:space="preserve"> </w:t>
+      </w:r>
+      <w:proofErr w:type="spellStart"/>
+      <w:r>
+        <w:rPr>
+          <w:rFonts w:ascii="DejaVuSerifCondensed" w:eastAsia="DejaVuSerifCondensed" w:cs="DejaVuSerifCondensed"/>
+          <w:sz w:val="20"/>
+          <w:szCs w:val="20"/>
+        </w:rPr>
+        <w:t>any</w:t>
+      </w:r>
+      <w:proofErr w:type="spellEnd"/>
+      <w:r>
+        <w:rPr>
+          <w:rFonts w:ascii="DejaVuSerifCondensed" w:eastAsia="DejaVuSerifCondensed" w:cs="DejaVuSerifCondensed"/>
+          <w:sz w:val="20"/>
+          <w:szCs w:val="20"/>
+        </w:rPr>
+        <w:t xml:space="preserve"> MATLAB </w:t>
+      </w:r>
+      <w:proofErr w:type="spellStart"/>
+      <w:r>
+        <w:rPr>
+          <w:rFonts w:ascii="DejaVuSerifCondensed" w:eastAsia="DejaVuSerifCondensed" w:cs="DejaVuSerifCondensed"/>
+          <w:sz w:val="20"/>
+          <w:szCs w:val="20"/>
+        </w:rPr>
+        <w:t>directories</w:t>
+      </w:r>
+      <w:proofErr w:type="spellEnd"/>
+      <w:r>
+        <w:rPr>
+          <w:rFonts w:ascii="DejaVuSerifCondensed" w:eastAsia="DejaVuSerifCondensed" w:cs="DejaVuSerifCondensed"/>
+          <w:sz w:val="20"/>
+          <w:szCs w:val="20"/>
+        </w:rPr>
+        <w:t>.</w:t>
+      </w:r>
+    </w:p>
+    <w:p>
+      <w:pPr>
+        <w:autoSpaceDE w:val="0"/>
+        <w:autoSpaceDN w:val="0"/>
+        <w:adjustRightInd w:val="0"/>
+        <w:spacing w:after="0" w:line="240" w:lineRule="auto"/>
+        <w:rPr>
+          <w:rFonts w:ascii="DejaVuSerifCondensed" w:eastAsia="DejaVuSerifCondensed" w:cs="DejaVuSerifCondensed"/>
+          <w:sz w:val="20"/>
+          <w:szCs w:val="20"/>
+        </w:rPr>
+      </w:pPr>
+    </w:p>
+    <w:p>
+      <w:pPr>
+        <w:autoSpaceDE w:val="0"/>
+        <w:autoSpaceDN w:val="0"/>
+        <w:adjustRightInd w:val="0"/>
+        <w:spacing w:after="0" w:line="240" w:lineRule="auto"/>
+        <w:rPr>
+          <w:rFonts w:ascii="DejaVuSerifCondensed" w:eastAsia="DejaVuSerifCondensed" w:cs="DejaVuSerifCondensed"/>
+          <w:sz w:val="20"/>
+          <w:szCs w:val="20"/>
+        </w:rPr>
+      </w:pPr>
+    </w:p>
+    <w:p>
+      <w:pPr>
+        <w:autoSpaceDE w:val="0"/>
+        <w:autoSpaceDN w:val="0"/>
+        <w:adjustRightInd w:val="0"/>
+        <w:spacing w:after="0" w:line="240" w:lineRule="auto"/>
+        <w:rPr>
+          <w:rFonts w:ascii="DejaVuSerifCondensed" w:eastAsia="DejaVuSerifCondensed" w:cs="DejaVuSerifCondensed"/>
+          <w:sz w:val="20"/>
+          <w:szCs w:val="20"/>
+        </w:rPr>
+      </w:pPr>
+    </w:p>
+    <w:p>
+      <w:pPr>
+        <w:autoSpaceDE w:val="0"/>
+        <w:autoSpaceDN w:val="0"/>
+        <w:adjustRightInd w:val="0"/>
+        <w:spacing w:after="0" w:line="240" w:lineRule="auto"/>
+        <w:rPr>
+          <w:rFonts w:ascii="DejaVuSerifCondensed" w:eastAsia="DejaVuSerifCondensed" w:cs="DejaVuSerifCondensed"/>
+          <w:sz w:val="20"/>
+          <w:szCs w:val="20"/>
+        </w:rPr>
+      </w:pPr>
+    </w:p>
+    <w:p>
+      <w:pPr>
+        <w:autoSpaceDE w:val="0"/>
+        <w:autoSpaceDN w:val="0"/>
+        <w:adjustRightInd w:val="0"/>
+        <w:spacing w:after="0" w:line="240" w:lineRule="auto"/>
+        <w:rPr>
+          <w:rFonts w:ascii="DejaVuSerifCondensed" w:eastAsia="DejaVuSerifCondensed" w:cs="DejaVuSerifCondensed"/>
+          <w:sz w:val="20"/>
+          <w:szCs w:val="20"/>
+        </w:rPr>
+      </w:pPr>
+      <w:r>
+        <w:rPr>
+          <w:rFonts w:ascii="DejaVuSerifCondensed" w:eastAsia="DejaVuSerifCondensed" w:cs="DejaVuSerifCondensed"/>
+          <w:sz w:val="20"/>
+          <w:szCs w:val="20"/>
+        </w:rPr>
+        <w:t xml:space="preserve">Click </w:t>
+      </w:r>
+      <w:r>
+        <w:rPr>
+          <w:rFonts w:ascii="DejaVuSerifCondensed,Bold" w:eastAsia="DejaVuSerifCondensed" w:hAnsi="DejaVuSerifCondensed,Bold" w:cs="DejaVuSerifCondensed,Bold"/>
+          <w:b/>
+          <w:bCs/>
+          <w:sz w:val="20"/>
+          <w:szCs w:val="20"/>
+        </w:rPr>
+        <w:t xml:space="preserve">New </w:t>
+      </w:r>
+      <w:proofErr w:type="spellStart"/>
+      <w:r>
+        <w:rPr>
+          <w:rFonts w:ascii="DejaVuSerifCondensed" w:eastAsia="DejaVuSerifCondensed" w:cs="DejaVuSerifCondensed"/>
+          <w:sz w:val="20"/>
+          <w:szCs w:val="20"/>
+        </w:rPr>
+        <w:t>and</w:t>
+      </w:r>
+      <w:proofErr w:type="spellEnd"/>
+      <w:r>
+        <w:rPr>
+          <w:rFonts w:ascii="DejaVuSerifCondensed" w:eastAsia="DejaVuSerifCondensed" w:cs="DejaVuSerifCondensed"/>
+          <w:sz w:val="20"/>
+          <w:szCs w:val="20"/>
+        </w:rPr>
+        <w:t xml:space="preserve"> </w:t>
+      </w:r>
+      <w:proofErr w:type="spellStart"/>
+      <w:r>
+        <w:rPr>
+          <w:rFonts w:ascii="DejaVuSerifCondensed" w:eastAsia="DejaVuSerifCondensed" w:cs="DejaVuSerifCondensed"/>
+          <w:sz w:val="20"/>
+          <w:szCs w:val="20"/>
+        </w:rPr>
+        <w:t>add</w:t>
+      </w:r>
+      <w:proofErr w:type="spellEnd"/>
+      <w:r>
+        <w:rPr>
+          <w:rFonts w:ascii="DejaVuSerifCondensed" w:eastAsia="DejaVuSerifCondensed" w:cs="DejaVuSerifCondensed"/>
+          <w:sz w:val="20"/>
+          <w:szCs w:val="20"/>
+        </w:rPr>
+        <w:t xml:space="preserve"> </w:t>
+      </w:r>
+      <w:proofErr w:type="spellStart"/>
+      <w:r>
+        <w:rPr>
+          <w:rFonts w:ascii="DejaVuSerifCondensed" w:eastAsia="DejaVuSerifCondensed" w:cs="DejaVuSerifCondensed"/>
+          <w:sz w:val="20"/>
+          <w:szCs w:val="20"/>
+        </w:rPr>
+        <w:t>the</w:t>
+      </w:r>
+      <w:proofErr w:type="spellEnd"/>
+      <w:r>
+        <w:rPr>
+          <w:rFonts w:ascii="DejaVuSerifCondensed" w:eastAsia="DejaVuSerifCondensed" w:cs="DejaVuSerifCondensed"/>
+          <w:sz w:val="20"/>
+          <w:szCs w:val="20"/>
+        </w:rPr>
+        <w:t xml:space="preserve"> </w:t>
+      </w:r>
+      <w:proofErr w:type="spellStart"/>
+      <w:r>
+        <w:rPr>
+          <w:rFonts w:ascii="DejaVuSerifCondensed" w:eastAsia="DejaVuSerifCondensed" w:cs="DejaVuSerifCondensed"/>
+          <w:sz w:val="20"/>
+          <w:szCs w:val="20"/>
+        </w:rPr>
+        <w:t>directory</w:t>
+      </w:r>
+      <w:proofErr w:type="spellEnd"/>
+      <w:r>
+        <w:rPr>
+          <w:rFonts w:ascii="DejaVuSerifCondensed" w:eastAsia="DejaVuSerifCondensed" w:cs="DejaVuSerifCondensed"/>
+          <w:sz w:val="20"/>
+          <w:szCs w:val="20"/>
+        </w:rPr>
+        <w:t xml:space="preserve"> </w:t>
+      </w:r>
+      <w:r>
+        <w:rPr>
+          <w:rFonts w:ascii="DejaVuSansMono,Italic" w:eastAsia="DejaVuSerifCondensed" w:hAnsi="DejaVuSansMono,Italic" w:cs="DejaVuSansMono,Italic"/>
+          <w:i/>
+          <w:iCs/>
+          <w:sz w:val="20"/>
+          <w:szCs w:val="20"/>
+        </w:rPr>
+        <w:t>&lt;MATLAB_RUNTIME_INSTALL_DIR&gt;</w:t>
+      </w:r>
+      <w:r>
+        <w:rPr>
+          <w:rFonts w:ascii="DejaVuSansMono" w:eastAsia="DejaVuSerifCondensed" w:hAnsi="DejaVuSansMono" w:cs="DejaVuSansMono"/>
+          <w:sz w:val="20"/>
+          <w:szCs w:val="20"/>
+        </w:rPr>
+        <w:t>\</w:t>
+      </w:r>
+      <w:proofErr w:type="spellStart"/>
+      <w:r>
+        <w:rPr>
+          <w:rFonts w:ascii="DejaVuSansMono" w:eastAsia="DejaVuSerifCondensed" w:hAnsi="DejaVuSansMono" w:cs="DejaVuSansMono"/>
+          <w:sz w:val="20"/>
+          <w:szCs w:val="20"/>
+        </w:rPr>
+        <w:t>runtime</w:t>
+      </w:r>
+      <w:proofErr w:type="spellEnd"/>
+      <w:r>
+        <w:rPr>
+          <w:rFonts w:ascii="DejaVuSansMono" w:eastAsia="DejaVuSerifCondensed" w:hAnsi="DejaVuSansMono" w:cs="DejaVuSansMono"/>
+          <w:sz w:val="20"/>
+          <w:szCs w:val="20"/>
+        </w:rPr>
+        <w:t>\</w:t>
+      </w:r>
+      <w:r>
+        <w:rPr>
+          <w:rFonts w:ascii="DejaVuSansMono,Italic" w:eastAsia="DejaVuSerifCondensed" w:hAnsi="DejaVuSansMono,Italic" w:cs="DejaVuSansMono,Italic"/>
+          <w:i/>
+          <w:iCs/>
+          <w:sz w:val="20"/>
+          <w:szCs w:val="20"/>
+        </w:rPr>
+        <w:t>&lt;</w:t>
+      </w:r>
+      <w:proofErr w:type="spellStart"/>
+      <w:r>
+        <w:rPr>
+          <w:rFonts w:ascii="DejaVuSansMono,Italic" w:eastAsia="DejaVuSerifCondensed" w:hAnsi="DejaVuSansMono,Italic" w:cs="DejaVuSansMono,Italic"/>
+          <w:i/>
+          <w:iCs/>
+          <w:sz w:val="20"/>
+          <w:szCs w:val="20"/>
+        </w:rPr>
+        <w:t>arch</w:t>
+      </w:r>
+      <w:proofErr w:type="spellEnd"/>
+      <w:r>
+        <w:rPr>
+          <w:rFonts w:ascii="DejaVuSansMono,Italic" w:eastAsia="DejaVuSerifCondensed" w:hAnsi="DejaVuSansMono,Italic" w:cs="DejaVuSansMono,Italic"/>
+          <w:i/>
+          <w:iCs/>
+          <w:sz w:val="20"/>
+          <w:szCs w:val="20"/>
+        </w:rPr>
+        <w:t>&gt;</w:t>
+      </w:r>
+      <w:r>
+        <w:rPr>
+          <w:rFonts w:ascii="DejaVuSerifCondensed" w:eastAsia="DejaVuSerifCondensed" w:cs="DejaVuSerifCondensed"/>
+          <w:sz w:val="20"/>
+          <w:szCs w:val="20"/>
+        </w:rPr>
+        <w:t>.</w:t>
+      </w:r>
+    </w:p>
+    <w:p>
+      <w:pPr>
+        <w:autoSpaceDE w:val="0"/>
+        <w:autoSpaceDN w:val="0"/>
+        <w:adjustRightInd w:val="0"/>
+        <w:spacing w:after="0" w:line="240" w:lineRule="auto"/>
+        <w:rPr>
+          <w:rFonts w:ascii="DejaVuSerifCondensed" w:eastAsia="DejaVuSerifCondensed" w:cs="DejaVuSerifCondensed"/>
+          <w:sz w:val="20"/>
+          <w:szCs w:val="20"/>
+        </w:rPr>
+      </w:pPr>
+    </w:p>
+    <w:p>
+      <w:pPr>
+        <w:autoSpaceDE w:val="0"/>
+        <w:autoSpaceDN w:val="0"/>
+        <w:adjustRightInd w:val="0"/>
+        <w:spacing w:after="0" w:line="240" w:lineRule="auto"/>
+        <w:rPr>
+          <w:rFonts w:ascii="DejaVuSerifCondensed" w:eastAsia="DejaVuSerifCondensed" w:cs="DejaVuSerifCondensed"/>
+          <w:sz w:val="20"/>
+          <w:szCs w:val="20"/>
+        </w:rPr>
+      </w:pPr>
+      <w:r>
+        <w:rPr>
+          <w:rFonts w:ascii="DejaVuSerifCondensed" w:eastAsia="DejaVuSerifCondensed" w:cs="DejaVuSerifCondensed"/>
+          <w:sz w:val="20"/>
+          <w:szCs w:val="20"/>
+        </w:rPr>
+        <w:t>For</w:t>
+      </w:r>
+    </w:p>
+    <w:p>
+      <w:pPr>
+        <w:autoSpaceDE w:val="0"/>
+        <w:autoSpaceDN w:val="0"/>
+        <w:adjustRightInd w:val="0"/>
+        <w:spacing w:after="0" w:line="240" w:lineRule="auto"/>
+        <w:rPr>
+          <w:rFonts w:ascii="DejaVuSerifCondensed" w:eastAsia="DejaVuSerifCondensed" w:cs="DejaVuSerifCondensed"/>
+          <w:sz w:val="20"/>
+          <w:szCs w:val="20"/>
+        </w:rPr>
+      </w:pPr>
+      <w:proofErr w:type="spellStart"/>
+      <w:r>
+        <w:rPr>
+          <w:rFonts w:ascii="DejaVuSerifCondensed" w:eastAsia="DejaVuSerifCondensed" w:cs="DejaVuSerifCondensed"/>
+          <w:sz w:val="20"/>
+          <w:szCs w:val="20"/>
+        </w:rPr>
+        <w:t>example</w:t>
+      </w:r>
+      <w:proofErr w:type="spellEnd"/>
+      <w:r>
+        <w:rPr>
+          <w:rFonts w:ascii="DejaVuSerifCondensed" w:eastAsia="DejaVuSerifCondensed" w:cs="DejaVuSerifCondensed"/>
+          <w:sz w:val="20"/>
+          <w:szCs w:val="20"/>
+        </w:rPr>
+        <w:t xml:space="preserve">, </w:t>
+      </w:r>
+      <w:proofErr w:type="spellStart"/>
+      <w:r>
+        <w:rPr>
+          <w:rFonts w:ascii="DejaVuSerifCondensed" w:eastAsia="DejaVuSerifCondensed" w:cs="DejaVuSerifCondensed"/>
+          <w:sz w:val="20"/>
+          <w:szCs w:val="20"/>
+        </w:rPr>
+        <w:t>if</w:t>
+      </w:r>
+      <w:proofErr w:type="spellEnd"/>
+      <w:r>
+        <w:rPr>
+          <w:rFonts w:ascii="DejaVuSerifCondensed" w:eastAsia="DejaVuSerifCondensed" w:cs="DejaVuSerifCondensed"/>
+          <w:sz w:val="20"/>
+          <w:szCs w:val="20"/>
+        </w:rPr>
+        <w:t xml:space="preserve"> </w:t>
+      </w:r>
+      <w:proofErr w:type="spellStart"/>
+      <w:r>
+        <w:rPr>
+          <w:rFonts w:ascii="DejaVuSerifCondensed" w:eastAsia="DejaVuSerifCondensed" w:cs="DejaVuSerifCondensed"/>
+          <w:sz w:val="20"/>
+          <w:szCs w:val="20"/>
+        </w:rPr>
+        <w:t>you</w:t>
+      </w:r>
+      <w:proofErr w:type="spellEnd"/>
+      <w:r>
+        <w:rPr>
+          <w:rFonts w:ascii="DejaVuSerifCondensed" w:eastAsia="DejaVuSerifCondensed" w:cs="DejaVuSerifCondensed"/>
+          <w:sz w:val="20"/>
+          <w:szCs w:val="20"/>
+        </w:rPr>
+        <w:t xml:space="preserve"> are </w:t>
+      </w:r>
+      <w:proofErr w:type="spellStart"/>
+      <w:r>
+        <w:rPr>
+          <w:rFonts w:ascii="DejaVuSerifCondensed" w:eastAsia="DejaVuSerifCondensed" w:cs="DejaVuSerifCondensed"/>
+          <w:sz w:val="20"/>
+          <w:szCs w:val="20"/>
+        </w:rPr>
+        <w:t>using</w:t>
+      </w:r>
+      <w:proofErr w:type="spellEnd"/>
+      <w:r>
+        <w:rPr>
+          <w:rFonts w:ascii="DejaVuSerifCondensed" w:eastAsia="DejaVuSerifCondensed" w:cs="DejaVuSerifCondensed"/>
+          <w:sz w:val="20"/>
+          <w:szCs w:val="20"/>
+        </w:rPr>
+        <w:t xml:space="preserve"> MATLAB </w:t>
+      </w:r>
+      <w:proofErr w:type="spellStart"/>
+      <w:r>
+        <w:rPr>
+          <w:rFonts w:ascii="DejaVuSerifCondensed" w:eastAsia="DejaVuSerifCondensed" w:cs="DejaVuSerifCondensed"/>
+          <w:sz w:val="20"/>
+          <w:szCs w:val="20"/>
+        </w:rPr>
+        <w:t>Runtime</w:t>
+      </w:r>
+      <w:proofErr w:type="spellEnd"/>
+      <w:r>
+        <w:rPr>
+          <w:rFonts w:ascii="DejaVuSerifCondensed" w:eastAsia="DejaVuSerifCondensed" w:cs="DejaVuSerifCondensed"/>
+          <w:sz w:val="20"/>
+          <w:szCs w:val="20"/>
+        </w:rPr>
+        <w:t xml:space="preserve"> R2021a </w:t>
+      </w:r>
+      <w:proofErr w:type="spellStart"/>
+      <w:r>
+        <w:rPr>
+          <w:rFonts w:ascii="DejaVuSerifCondensed" w:eastAsia="DejaVuSerifCondensed" w:cs="DejaVuSerifCondensed"/>
+          <w:sz w:val="20"/>
+          <w:szCs w:val="20"/>
+        </w:rPr>
+        <w:t>located</w:t>
+      </w:r>
+      <w:proofErr w:type="spellEnd"/>
+      <w:r>
+        <w:rPr>
+          <w:rFonts w:ascii="DejaVuSerifCondensed" w:eastAsia="DejaVuSerifCondensed" w:cs="DejaVuSerifCondensed"/>
+          <w:sz w:val="20"/>
+          <w:szCs w:val="20"/>
+        </w:rPr>
+        <w:t xml:space="preserve"> in </w:t>
+      </w:r>
+      <w:proofErr w:type="spellStart"/>
+      <w:r>
+        <w:rPr>
+          <w:rFonts w:ascii="DejaVuSerifCondensed" w:eastAsia="DejaVuSerifCondensed" w:cs="DejaVuSerifCondensed"/>
+          <w:sz w:val="20"/>
+          <w:szCs w:val="20"/>
+        </w:rPr>
+        <w:t>the</w:t>
+      </w:r>
+      <w:proofErr w:type="spellEnd"/>
+      <w:r>
+        <w:rPr>
+          <w:rFonts w:ascii="DejaVuSerifCondensed" w:eastAsia="DejaVuSerifCondensed" w:cs="DejaVuSerifCondensed"/>
+          <w:sz w:val="20"/>
+          <w:szCs w:val="20"/>
+        </w:rPr>
+        <w:t xml:space="preserve"> default </w:t>
+      </w:r>
+      <w:proofErr w:type="spellStart"/>
+      <w:r>
+        <w:rPr>
+          <w:rFonts w:ascii="DejaVuSerifCondensed" w:eastAsia="DejaVuSerifCondensed" w:cs="DejaVuSerifCondensed"/>
+          <w:sz w:val="20"/>
+          <w:szCs w:val="20"/>
+        </w:rPr>
+        <w:t>installation</w:t>
+      </w:r>
+      <w:proofErr w:type="spellEnd"/>
+      <w:r>
+        <w:rPr>
+          <w:rFonts w:ascii="DejaVuSerifCondensed" w:eastAsia="DejaVuSerifCondensed" w:cs="DejaVuSerifCondensed"/>
+          <w:sz w:val="20"/>
+          <w:szCs w:val="20"/>
+        </w:rPr>
+        <w:t xml:space="preserve"> </w:t>
+      </w:r>
+      <w:proofErr w:type="spellStart"/>
+      <w:r>
+        <w:rPr>
+          <w:rFonts w:ascii="DejaVuSerifCondensed" w:eastAsia="DejaVuSerifCondensed" w:cs="DejaVuSerifCondensed"/>
+          <w:sz w:val="20"/>
+          <w:szCs w:val="20"/>
+        </w:rPr>
+        <w:t>directory</w:t>
+      </w:r>
+      <w:proofErr w:type="spellEnd"/>
+    </w:p>
+    <w:p>
+      <w:pPr>
+        <w:autoSpaceDE w:val="0"/>
+        <w:autoSpaceDN w:val="0"/>
+        <w:adjustRightInd w:val="0"/>
+        <w:spacing w:after="0" w:line="240" w:lineRule="auto"/>
+        <w:rPr>
+          <w:rFonts w:ascii="DejaVuSansMono" w:eastAsia="DejaVuSerifCondensed" w:hAnsi="DejaVuSansMono" w:cs="DejaVuSansMono"/>
+          <w:sz w:val="20"/>
+          <w:szCs w:val="20"/>
+        </w:rPr>
+      </w:pPr>
+      <w:proofErr w:type="spellStart"/>
+      <w:r>
+        <w:rPr>
+          <w:rFonts w:ascii="DejaVuSerifCondensed" w:eastAsia="DejaVuSerifCondensed" w:cs="DejaVuSerifCondensed"/>
+          <w:sz w:val="20"/>
+          <w:szCs w:val="20"/>
+        </w:rPr>
+        <w:t>on</w:t>
+      </w:r>
+      <w:proofErr w:type="spellEnd"/>
+      <w:r>
+        <w:rPr>
+          <w:rFonts w:ascii="DejaVuSerifCondensed" w:eastAsia="DejaVuSerifCondensed" w:cs="DejaVuSerifCondensed"/>
+          <w:sz w:val="20"/>
+          <w:szCs w:val="20"/>
+        </w:rPr>
+        <w:t xml:space="preserve"> 64-bit Windows, </w:t>
+      </w:r>
+      <w:proofErr w:type="spellStart"/>
+      <w:r>
+        <w:rPr>
+          <w:rFonts w:ascii="DejaVuSerifCondensed" w:eastAsia="DejaVuSerifCondensed" w:cs="DejaVuSerifCondensed"/>
+          <w:sz w:val="20"/>
+          <w:szCs w:val="20"/>
+        </w:rPr>
+        <w:t>add</w:t>
+      </w:r>
+      <w:proofErr w:type="spellEnd"/>
+      <w:r>
+        <w:rPr>
+          <w:rFonts w:ascii="DejaVuSerifCondensed" w:eastAsia="DejaVuSerifCondensed" w:cs="DejaVuSerifCondensed"/>
+          <w:sz w:val="20"/>
+          <w:szCs w:val="20"/>
+        </w:rPr>
+        <w:t xml:space="preserve"> </w:t>
+      </w:r>
+      <w:r>
+        <w:rPr>
+          <w:rFonts w:ascii="DejaVuSansMono" w:eastAsia="DejaVuSerifCondensed" w:hAnsi="DejaVuSansMono" w:cs="DejaVuSansMono"/>
+          <w:sz w:val="20"/>
+          <w:szCs w:val="20"/>
+        </w:rPr>
+        <w:t xml:space="preserve">C:\Program Files\MATLAB\MATLAB </w:t>
+      </w:r>
+      <w:proofErr w:type="spellStart"/>
+      <w:r>
+        <w:rPr>
+          <w:rFonts w:ascii="DejaVuSansMono" w:eastAsia="DejaVuSerifCondensed" w:hAnsi="DejaVuSansMono" w:cs="DejaVuSansMono"/>
+          <w:sz w:val="20"/>
+          <w:szCs w:val="20"/>
+        </w:rPr>
+        <w:t>Runtime</w:t>
+      </w:r>
+      <w:proofErr w:type="spellEnd"/>
+      <w:r>
+        <w:rPr>
+          <w:rFonts w:ascii="DejaVuSansMono" w:eastAsia="DejaVuSerifCondensed" w:hAnsi="DejaVuSansMono" w:cs="DejaVuSansMono"/>
+          <w:sz w:val="20"/>
+          <w:szCs w:val="20"/>
+        </w:rPr>
+        <w:t>\v910\</w:t>
+      </w:r>
+      <w:proofErr w:type="spellStart"/>
+      <w:r>
+        <w:rPr>
+          <w:rFonts w:ascii="DejaVuSansMono" w:eastAsia="DejaVuSerifCondensed" w:hAnsi="DejaVuSansMono" w:cs="DejaVuSansMono"/>
+          <w:sz w:val="20"/>
+          <w:szCs w:val="20"/>
+        </w:rPr>
+        <w:t>runtime</w:t>
+      </w:r>
+      <w:proofErr w:type="spellEnd"/>
+    </w:p>
+    <w:p>
+      <w:r>
+        <w:rPr>
+          <w:rFonts w:ascii="DejaVuSansMono" w:eastAsia="DejaVuSerifCondensed" w:hAnsi="DejaVuSansMono" w:cs="DejaVuSansMono"/>
+          <w:sz w:val="20"/>
+          <w:szCs w:val="20"/>
+        </w:rPr>
+        <w:t>\win64</w:t>
+      </w:r>
+      <w:r>
+        <w:rPr>
+          <w:rFonts w:ascii="DejaVuSerifCondensed" w:eastAsia="DejaVuSerifCondensed" w:cs="DejaVuSerifCondensed"/>
+          <w:sz w:val="20"/>
+          <w:szCs w:val="20"/>
+        </w:rPr>
+        <w:t>.</w:t>
       </w:r>
     </w:p>
     <w:sectPr>
@@ -2710,8 +4287,100 @@
       </w:rPr>
     </w:lvl>
   </w:abstractNum>
+  <w:abstractNum w:abstractNumId="1" w15:restartNumberingAfterBreak="0">
+    <w:nsid w:val="39577367"/>
+    <w:multiLevelType w:val="hybridMultilevel"/>
+    <w:tmpl w:val="0E82D03E"/>
+    <w:lvl w:ilvl="0" w:tplc="0416000F">
+      <w:start w:val="1"/>
+      <w:numFmt w:val="decimal"/>
+      <w:lvlText w:val="%1."/>
+      <w:lvlJc w:val="left"/>
+      <w:pPr>
+        <w:ind w:left="720" w:hanging="360"/>
+      </w:pPr>
+      <w:rPr>
+        <w:rFonts w:hint="default"/>
+      </w:rPr>
+    </w:lvl>
+    <w:lvl w:ilvl="1" w:tplc="04160019" w:tentative="1">
+      <w:start w:val="1"/>
+      <w:numFmt w:val="lowerLetter"/>
+      <w:lvlText w:val="%2."/>
+      <w:lvlJc w:val="left"/>
+      <w:pPr>
+        <w:ind w:left="1440" w:hanging="360"/>
+      </w:pPr>
+    </w:lvl>
+    <w:lvl w:ilvl="2" w:tplc="0416001B" w:tentative="1">
+      <w:start w:val="1"/>
+      <w:numFmt w:val="lowerRoman"/>
+      <w:lvlText w:val="%3."/>
+      <w:lvlJc w:val="right"/>
+      <w:pPr>
+        <w:ind w:left="2160" w:hanging="180"/>
+      </w:pPr>
+    </w:lvl>
+    <w:lvl w:ilvl="3" w:tplc="0416000F" w:tentative="1">
+      <w:start w:val="1"/>
+      <w:numFmt w:val="decimal"/>
+      <w:lvlText w:val="%4."/>
+      <w:lvlJc w:val="left"/>
+      <w:pPr>
+        <w:ind w:left="2880" w:hanging="360"/>
+      </w:pPr>
+    </w:lvl>
+    <w:lvl w:ilvl="4" w:tplc="04160019" w:tentative="1">
+      <w:start w:val="1"/>
+      <w:numFmt w:val="lowerLetter"/>
+      <w:lvlText w:val="%5."/>
+      <w:lvlJc w:val="left"/>
+      <w:pPr>
+        <w:ind w:left="3600" w:hanging="360"/>
+      </w:pPr>
+    </w:lvl>
+    <w:lvl w:ilvl="5" w:tplc="0416001B" w:tentative="1">
+      <w:start w:val="1"/>
+      <w:numFmt w:val="lowerRoman"/>
+      <w:lvlText w:val="%6."/>
+      <w:lvlJc w:val="right"/>
+      <w:pPr>
+        <w:ind w:left="4320" w:hanging="180"/>
+      </w:pPr>
+    </w:lvl>
+    <w:lvl w:ilvl="6" w:tplc="0416000F" w:tentative="1">
+      <w:start w:val="1"/>
+      <w:numFmt w:val="decimal"/>
+      <w:lvlText w:val="%7."/>
+      <w:lvlJc w:val="left"/>
+      <w:pPr>
+        <w:ind w:left="5040" w:hanging="360"/>
+      </w:pPr>
+    </w:lvl>
+    <w:lvl w:ilvl="7" w:tplc="04160019" w:tentative="1">
+      <w:start w:val="1"/>
+      <w:numFmt w:val="lowerLetter"/>
+      <w:lvlText w:val="%8."/>
+      <w:lvlJc w:val="left"/>
+      <w:pPr>
+        <w:ind w:left="5760" w:hanging="360"/>
+      </w:pPr>
+    </w:lvl>
+    <w:lvl w:ilvl="8" w:tplc="0416001B" w:tentative="1">
+      <w:start w:val="1"/>
+      <w:numFmt w:val="lowerRoman"/>
+      <w:lvlText w:val="%9."/>
+      <w:lvlJc w:val="right"/>
+      <w:pPr>
+        <w:ind w:left="6480" w:hanging="180"/>
+      </w:pPr>
+    </w:lvl>
+  </w:abstractNum>
   <w:num w:numId="1">
     <w:abstractNumId w:val="0"/>
+  </w:num>
+  <w:num w:numId="2">
+    <w:abstractNumId w:val="1"/>
   </w:num>
 </w:numbering>
 </file>

</xml_diff>